<commit_message>
Cap nhat noi dung tien do thuc hien
</commit_message>
<xml_diff>
--- a/nop_bao_cao/4. Thông tin dự án đã thực hiện.docx
+++ b/nop_bao_cao/4. Thông tin dự án đã thực hiện.docx
@@ -55,13 +55,7 @@
               <w:rPr>
                 <w:lang w:val="en-US"/>
               </w:rPr>
-              <w:t>Tên dự án</w:t>
-            </w:r>
-            <w:r>
-              <w:rPr>
-                <w:lang w:val="en-US"/>
-              </w:rPr>
-              <w:t xml:space="preserve"> </w:t>
+              <w:t xml:space="preserve">Tên dự án </w:t>
             </w:r>
           </w:p>
         </w:tc>
@@ -343,6 +337,120 @@
                 <w:lang w:val="en-US"/>
               </w:rPr>
               <w:t>Github, Visual Studio Code, Compress Image, Convert Webp, Remove Background, Figma.</w:t>
+            </w:r>
+          </w:p>
+        </w:tc>
+      </w:tr>
+      <w:tr>
+        <w:tc>
+          <w:tcPr>
+            <w:tcW w:w="4662" w:type="dxa"/>
+          </w:tcPr>
+          <w:p>
+            <w:pPr>
+              <w:rPr>
+                <w:lang w:val="en-US"/>
+              </w:rPr>
+            </w:pPr>
+            <w:r>
+              <w:rPr>
+                <w:lang w:val="en-US"/>
+              </w:rPr>
+              <w:t>Tiến độ thực hiện</w:t>
+            </w:r>
+          </w:p>
+        </w:tc>
+        <w:tc>
+          <w:tcPr>
+            <w:tcW w:w="4354" w:type="dxa"/>
+          </w:tcPr>
+          <w:p>
+            <w:pPr>
+              <w:rPr>
+                <w:lang w:val="en-US"/>
+              </w:rPr>
+            </w:pPr>
+            <w:r>
+              <w:rPr>
+                <w:lang w:val="en-US"/>
+              </w:rPr>
+              <w:t>25%</w:t>
+            </w:r>
+          </w:p>
+        </w:tc>
+      </w:tr>
+      <w:tr>
+        <w:tc>
+          <w:tcPr>
+            <w:tcW w:w="4662" w:type="dxa"/>
+          </w:tcPr>
+          <w:p>
+            <w:pPr>
+              <w:rPr>
+                <w:lang w:val="en-US"/>
+              </w:rPr>
+            </w:pPr>
+            <w:r>
+              <w:rPr>
+                <w:lang w:val="en-US"/>
+              </w:rPr>
+              <w:t>Giai đoạn 1</w:t>
+            </w:r>
+          </w:p>
+        </w:tc>
+        <w:tc>
+          <w:tcPr>
+            <w:tcW w:w="4354" w:type="dxa"/>
+          </w:tcPr>
+          <w:p>
+            <w:pPr>
+              <w:rPr>
+                <w:lang w:val="en-US"/>
+              </w:rPr>
+            </w:pPr>
+            <w:r>
+              <w:rPr>
+                <w:lang w:val="en-US"/>
+              </w:rPr>
+              <w:t>Từ 18/12/2024 đến 22/12/2024</w:t>
+            </w:r>
+          </w:p>
+        </w:tc>
+      </w:tr>
+      <w:tr>
+        <w:tc>
+          <w:tcPr>
+            <w:tcW w:w="4662" w:type="dxa"/>
+          </w:tcPr>
+          <w:p>
+            <w:pPr>
+              <w:rPr>
+                <w:lang w:val="en-US"/>
+              </w:rPr>
+            </w:pPr>
+            <w:r>
+              <w:rPr>
+                <w:lang w:val="en-US"/>
+              </w:rPr>
+              <w:t>Nội dung</w:t>
+            </w:r>
+          </w:p>
+        </w:tc>
+        <w:tc>
+          <w:tcPr>
+            <w:tcW w:w="4354" w:type="dxa"/>
+          </w:tcPr>
+          <w:p>
+            <w:pPr>
+              <w:rPr>
+                <w:lang w:val="en-US"/>
+              </w:rPr>
+            </w:pPr>
+            <w:r>
+              <w:rPr>
+                <w:lang w:val="en-US"/>
+              </w:rPr>
+              <w:t>Thiết kế layout và demo với khách hàng</w:t>
             </w:r>
           </w:p>
         </w:tc>

</xml_diff>